<commit_message>
Melhorando a listagem de ECFs e o template de geração de laudos
</commit_message>
<xml_diff>
--- a/public/ModeloLaudoPAFECF.docx
+++ b/public/ModeloLaudoPAFECF.docx
@@ -13151,7 +13151,23 @@
                 <w:sz w:val="18"/>
                 <w:szCs w:val="18"/>
               </w:rPr>
-              <w:t>versão ER 02.05 aprovado C</w:t>
+              <w:t>versão ER 02.0</w:t>
+            </w:r>
+            <w:r>
+              <w:rPr>
+                <w:rFonts w:ascii="Arial" w:hAnsi="Arial" w:cs="Arial"/>
+                <w:sz w:val="18"/>
+                <w:szCs w:val="18"/>
+              </w:rPr>
+              <w:t>6</w:t>
+            </w:r>
+            <w:r>
+              <w:rPr>
+                <w:rFonts w:ascii="Arial" w:hAnsi="Arial" w:cs="Arial"/>
+                <w:sz w:val="18"/>
+                <w:szCs w:val="18"/>
+              </w:rPr>
+              <w:t xml:space="preserve"> aprovado C</w:t>
             </w:r>
             <w:r>
               <w:rPr>
@@ -13167,7 +13183,47 @@
                 <w:sz w:val="18"/>
                 <w:szCs w:val="18"/>
               </w:rPr>
-              <w:t>/ICMS 14, DE 25 DE JUNHO DE 2017</w:t>
+              <w:t xml:space="preserve">/ICMS </w:t>
+            </w:r>
+            <w:r>
+              <w:rPr>
+                <w:rFonts w:ascii="Arial" w:hAnsi="Arial" w:cs="Arial"/>
+                <w:sz w:val="18"/>
+                <w:szCs w:val="18"/>
+              </w:rPr>
+              <w:t>37</w:t>
+            </w:r>
+            <w:r>
+              <w:rPr>
+                <w:rFonts w:ascii="Arial" w:hAnsi="Arial" w:cs="Arial"/>
+                <w:sz w:val="18"/>
+                <w:szCs w:val="18"/>
+              </w:rPr>
+              <w:t xml:space="preserve">, DE </w:t>
+            </w:r>
+            <w:r>
+              <w:rPr>
+                <w:rFonts w:ascii="Arial" w:hAnsi="Arial" w:cs="Arial"/>
+                <w:sz w:val="18"/>
+                <w:szCs w:val="18"/>
+              </w:rPr>
+              <w:t>13</w:t>
+            </w:r>
+            <w:r>
+              <w:rPr>
+                <w:rFonts w:ascii="Arial" w:hAnsi="Arial" w:cs="Arial"/>
+                <w:sz w:val="18"/>
+                <w:szCs w:val="18"/>
+              </w:rPr>
+              <w:t xml:space="preserve"> DE JUNHO DE 201</w:t>
+            </w:r>
+            <w:r>
+              <w:rPr>
+                <w:rFonts w:ascii="Arial" w:hAnsi="Arial" w:cs="Arial"/>
+                <w:sz w:val="18"/>
+                <w:szCs w:val="18"/>
+              </w:rPr>
+              <w:t>8</w:t>
             </w:r>
             <w:r>
               <w:rPr>
@@ -14545,6 +14601,7 @@
               <w:rPr>
                 <w:rFonts w:ascii="Arial" w:hAnsi="Arial"/>
                 <w:b/>
+                <w:u w:val="single"/>
               </w:rPr>
             </w:pPr>
             <w:r>
@@ -14552,23 +14609,7 @@
                 <w:rFonts w:ascii="Arial" w:hAnsi="Arial"/>
                 <w:b/>
               </w:rPr>
-              <w:t>${</w:t>
-            </w:r>
-            <w:proofErr w:type="spellStart"/>
-            <w:r>
-              <w:rPr>
-                <w:rFonts w:ascii="Arial" w:hAnsi="Arial"/>
-                <w:b/>
-              </w:rPr>
-              <w:t>txtCargoTecnico</w:t>
-            </w:r>
-            <w:proofErr w:type="spellEnd"/>
-            <w:r>
-              <w:rPr>
-                <w:rFonts w:ascii="Arial" w:hAnsi="Arial"/>
-                <w:b/>
-              </w:rPr>
-              <w:t>}</w:t>
+              <w:t>Coordenador NPI</w:t>
             </w:r>
           </w:p>
         </w:tc>
@@ -14595,7 +14636,7 @@
                 <w:rFonts w:ascii="Arial" w:hAnsi="Arial"/>
                 <w:b/>
               </w:rPr>
-              <w:t>${</w:t>
+              <w:t xml:space="preserve">Anderson </w:t>
             </w:r>
             <w:proofErr w:type="spellStart"/>
             <w:r>
@@ -14603,7 +14644,7 @@
                 <w:rFonts w:ascii="Arial" w:hAnsi="Arial"/>
                 <w:b/>
               </w:rPr>
-              <w:t>txtTecnicoCpf</w:t>
+              <w:t>Emidio</w:t>
             </w:r>
             <w:proofErr w:type="spellEnd"/>
             <w:r>
@@ -14611,7 +14652,24 @@
                 <w:rFonts w:ascii="Arial" w:hAnsi="Arial"/>
                 <w:b/>
               </w:rPr>
-              <w:t>}</w:t>
+              <w:t xml:space="preserve"> de Macedo Gonçalves</w:t>
+            </w:r>
+          </w:p>
+          <w:p>
+            <w:pPr>
+              <w:spacing w:before="80"/>
+              <w:ind w:left="57" w:right="57"/>
+              <w:rPr>
+                <w:rFonts w:ascii="Arial" w:hAnsi="Arial"/>
+                <w:b/>
+              </w:rPr>
+            </w:pPr>
+            <w:r>
+              <w:rPr>
+                <w:rFonts w:ascii="Arial" w:hAnsi="Arial"/>
+                <w:b/>
+              </w:rPr>
+              <w:t>CPF: 022.102.989-38</w:t>
             </w:r>
           </w:p>
         </w:tc>
@@ -14721,23 +14779,7 @@
                 <w:rFonts w:ascii="Arial" w:hAnsi="Arial"/>
                 <w:b/>
               </w:rPr>
-              <w:t>${</w:t>
-            </w:r>
-            <w:proofErr w:type="spellStart"/>
-            <w:r>
-              <w:rPr>
-                <w:rFonts w:ascii="Arial" w:hAnsi="Arial"/>
-                <w:b/>
-              </w:rPr>
-              <w:t>txtCargoCoordenador</w:t>
-            </w:r>
-            <w:proofErr w:type="spellEnd"/>
-            <w:r>
-              <w:rPr>
-                <w:rFonts w:ascii="Arial" w:hAnsi="Arial"/>
-                <w:b/>
-              </w:rPr>
-              <w:t>}</w:t>
+              <w:t>Coordenador</w:t>
             </w:r>
           </w:p>
         </w:tc>
@@ -14765,23 +14807,7 @@
                 <w:rFonts w:ascii="Arial" w:hAnsi="Arial"/>
                 <w:b/>
               </w:rPr>
-              <w:t>${</w:t>
-            </w:r>
-            <w:proofErr w:type="spellStart"/>
-            <w:r>
-              <w:rPr>
-                <w:rFonts w:ascii="Arial" w:hAnsi="Arial"/>
-                <w:b/>
-              </w:rPr>
-              <w:t>txtCoordenadorCpf</w:t>
-            </w:r>
-            <w:proofErr w:type="spellEnd"/>
-            <w:r>
-              <w:rPr>
-                <w:rFonts w:ascii="Arial" w:hAnsi="Arial"/>
-                <w:b/>
-              </w:rPr>
-              <w:t>}</w:t>
+              <w:t>Sergio Akio Tanaka CPF: 731.839.209-30</w:t>
             </w:r>
           </w:p>
         </w:tc>

</xml_diff>

<commit_message>
Tentando mostrar o arquivo na vieew
</commit_message>
<xml_diff>
--- a/public/ModeloLaudoPAFECF.docx
+++ b/public/ModeloLaudoPAFECF.docx
@@ -3957,116 +3957,7 @@
               </w:rPr>
               <w:fldChar w:fldCharType="begin">
                 <w:ffData>
-                  <w:name w:val="perfilr"/>
-                  <w:enabled w:val="0"/>
-                  <w:calcOnExit w:val="0"/>
-                  <w:checkBox>
-                    <w:sizeAuto/>
-                    <w:default w:val="0"/>
-                  </w:checkBox>
-                </w:ffData>
-              </w:fldChar>
-            </w:r>
-            <w:bookmarkStart w:id="1" w:name="perfilr"/>
-            <w:r>
-              <w:rPr>
-                <w:rFonts w:cs="Arial"/>
-                <w:sz w:val="18"/>
-                <w:szCs w:val="18"/>
-              </w:rPr>
-              <w:instrText xml:space="preserve"> FORMCHECKBOX </w:instrText>
-            </w:r>
-            <w:r>
-              <w:rPr>
-                <w:rFonts w:cs="Arial"/>
-                <w:sz w:val="18"/>
-                <w:szCs w:val="18"/>
-              </w:rPr>
-            </w:r>
-            <w:r>
-              <w:rPr>
-                <w:rFonts w:cs="Arial"/>
-                <w:sz w:val="18"/>
-                <w:szCs w:val="18"/>
-              </w:rPr>
-              <w:fldChar w:fldCharType="separate"/>
-            </w:r>
-            <w:r>
-              <w:rPr>
-                <w:rFonts w:cs="Arial"/>
-                <w:sz w:val="18"/>
-                <w:szCs w:val="18"/>
-              </w:rPr>
-              <w:fldChar w:fldCharType="end"/>
-            </w:r>
-            <w:bookmarkEnd w:id="1"/>
-            <w:r>
-              <w:rPr>
-                <w:rFonts w:ascii="Arial" w:hAnsi="Arial" w:cs="Arial"/>
-                <w:sz w:val="18"/>
-                <w:szCs w:val="18"/>
-              </w:rPr>
-              <w:t xml:space="preserve"> Perfil </w:t>
-            </w:r>
-            <w:r>
-              <w:rPr>
-                <w:rFonts w:ascii="Arial" w:hAnsi="Arial" w:cs="Arial"/>
-                <w:sz w:val="18"/>
-                <w:szCs w:val="18"/>
-              </w:rPr>
-              <w:t>R</w:t>
-            </w:r>
-          </w:p>
-        </w:tc>
-        <w:tc>
-          <w:tcPr>
-            <w:tcW w:w="2268" w:type="dxa"/>
-            <w:tcBorders>
-              <w:bottom w:val="single" w:sz="4" w:space="0" w:color="000000"/>
-            </w:tcBorders>
-          </w:tcPr>
-          <w:p>
-            <w:pPr>
-              <w:pStyle w:val="Rodap"/>
-              <w:tabs>
-                <w:tab w:val="clear" w:pos="4252"/>
-                <w:tab w:val="clear" w:pos="8504"/>
-              </w:tabs>
-              <w:snapToGrid w:val="0"/>
-              <w:spacing w:before="80"/>
-              <w:ind w:left="57" w:right="57"/>
-              <w:rPr>
-                <w:rFonts w:cs="Arial"/>
-                <w:sz w:val="18"/>
-                <w:szCs w:val="18"/>
-              </w:rPr>
-            </w:pPr>
-          </w:p>
-          <w:p>
-            <w:pPr>
-              <w:pStyle w:val="Rodap"/>
-              <w:tabs>
-                <w:tab w:val="clear" w:pos="4252"/>
-                <w:tab w:val="clear" w:pos="8504"/>
-              </w:tabs>
-              <w:snapToGrid w:val="0"/>
-              <w:spacing w:before="80"/>
-              <w:ind w:left="57" w:right="57"/>
-              <w:rPr>
-                <w:rFonts w:ascii="Arial" w:hAnsi="Arial" w:cs="Arial"/>
-                <w:sz w:val="18"/>
-                <w:szCs w:val="18"/>
-              </w:rPr>
-            </w:pPr>
-            <w:r>
-              <w:rPr>
-                <w:rFonts w:cs="Arial"/>
-                <w:sz w:val="18"/>
-                <w:szCs w:val="18"/>
-              </w:rPr>
-              <w:fldChar w:fldCharType="begin">
-                <w:ffData>
-                  <w:name w:val="perfils"/>
+                  <w:name w:val="perfil_r"/>
                   <w:enabled/>
                   <w:calcOnExit w:val="0"/>
                   <w:checkBox>
@@ -4076,7 +3967,7 @@
                 </w:ffData>
               </w:fldChar>
             </w:r>
-            <w:bookmarkStart w:id="2" w:name="perfils"/>
+            <w:bookmarkStart w:id="1" w:name="perfil_r"/>
             <w:r>
               <w:rPr>
                 <w:rFonts w:cs="Arial"/>
@@ -4098,47 +3989,30 @@
                 <w:sz w:val="18"/>
                 <w:szCs w:val="18"/>
               </w:rPr>
-              <w:fldChar w:fldCharType="separate"/>
-            </w:r>
-            <w:r>
-              <w:rPr>
-                <w:rFonts w:cs="Arial"/>
-                <w:sz w:val="18"/>
-                <w:szCs w:val="18"/>
-              </w:rPr>
               <w:fldChar w:fldCharType="end"/>
             </w:r>
-            <w:bookmarkEnd w:id="2"/>
-            <w:r>
-              <w:rPr>
-                <w:rFonts w:ascii="Arial" w:hAnsi="Arial" w:cs="Arial"/>
-                <w:sz w:val="18"/>
-                <w:szCs w:val="18"/>
-              </w:rPr>
-              <w:t xml:space="preserve"> </w:t>
-            </w:r>
-            <w:r>
-              <w:rPr>
-                <w:rFonts w:ascii="Arial" w:hAnsi="Arial" w:cs="Arial"/>
-                <w:sz w:val="18"/>
-                <w:szCs w:val="18"/>
-              </w:rPr>
-              <w:t xml:space="preserve">Perfil </w:t>
-            </w:r>
-            <w:r>
-              <w:rPr>
-                <w:rFonts w:ascii="Arial" w:hAnsi="Arial" w:cs="Arial"/>
-                <w:sz w:val="18"/>
-                <w:szCs w:val="18"/>
-              </w:rPr>
-              <w:t>S</w:t>
-            </w:r>
-          </w:p>
-        </w:tc>
-        <w:tc>
-          <w:tcPr>
-            <w:tcW w:w="2409" w:type="dxa"/>
-            <w:gridSpan w:val="2"/>
+            <w:bookmarkEnd w:id="1"/>
+            <w:r>
+              <w:rPr>
+                <w:rFonts w:ascii="Arial" w:hAnsi="Arial" w:cs="Arial"/>
+                <w:sz w:val="18"/>
+                <w:szCs w:val="18"/>
+              </w:rPr>
+              <w:t xml:space="preserve"> Perfil </w:t>
+            </w:r>
+            <w:r>
+              <w:rPr>
+                <w:rFonts w:ascii="Arial" w:hAnsi="Arial" w:cs="Arial"/>
+                <w:sz w:val="18"/>
+                <w:szCs w:val="18"/>
+              </w:rPr>
+              <w:t>R</w:t>
+            </w:r>
+          </w:p>
+        </w:tc>
+        <w:tc>
+          <w:tcPr>
+            <w:tcW w:w="2268" w:type="dxa"/>
             <w:tcBorders>
               <w:bottom w:val="single" w:sz="4" w:space="0" w:color="000000"/>
             </w:tcBorders>
@@ -4184,7 +4058,7 @@
               </w:rPr>
               <w:fldChar w:fldCharType="begin">
                 <w:ffData>
-                  <w:name w:val="perfilt"/>
+                  <w:name w:val="perfil_s"/>
                   <w:enabled/>
                   <w:calcOnExit w:val="0"/>
                   <w:checkBox>
@@ -4194,7 +4068,7 @@
                 </w:ffData>
               </w:fldChar>
             </w:r>
-            <w:bookmarkStart w:id="3" w:name="perfilt"/>
+            <w:bookmarkStart w:id="2" w:name="perfil_s"/>
             <w:r>
               <w:rPr>
                 <w:rFonts w:cs="Arial"/>
@@ -4226,7 +4100,7 @@
               </w:rPr>
               <w:fldChar w:fldCharType="end"/>
             </w:r>
-            <w:bookmarkEnd w:id="3"/>
+            <w:bookmarkEnd w:id="2"/>
             <w:r>
               <w:rPr>
                 <w:rFonts w:ascii="Arial" w:hAnsi="Arial" w:cs="Arial"/>
@@ -4249,16 +4123,16 @@
                 <w:sz w:val="18"/>
                 <w:szCs w:val="18"/>
               </w:rPr>
-              <w:t>T</w:t>
-            </w:r>
-          </w:p>
-        </w:tc>
-        <w:tc>
-          <w:tcPr>
-            <w:tcW w:w="2978" w:type="dxa"/>
+              <w:t>S</w:t>
+            </w:r>
+          </w:p>
+        </w:tc>
+        <w:tc>
+          <w:tcPr>
+            <w:tcW w:w="2409" w:type="dxa"/>
+            <w:gridSpan w:val="2"/>
             <w:tcBorders>
               <w:bottom w:val="single" w:sz="4" w:space="0" w:color="000000"/>
-              <w:right w:val="single" w:sz="4" w:space="0" w:color="000000"/>
             </w:tcBorders>
           </w:tcPr>
           <w:p>
@@ -4270,7 +4144,7 @@
               </w:tabs>
               <w:snapToGrid w:val="0"/>
               <w:spacing w:before="80"/>
-              <w:ind w:right="57"/>
+              <w:ind w:left="57" w:right="57"/>
               <w:rPr>
                 <w:rFonts w:cs="Arial"/>
                 <w:sz w:val="18"/>
@@ -4287,7 +4161,7 @@
               </w:tabs>
               <w:snapToGrid w:val="0"/>
               <w:spacing w:before="80"/>
-              <w:ind w:right="57"/>
+              <w:ind w:left="57" w:right="57"/>
               <w:rPr>
                 <w:rFonts w:ascii="Arial" w:hAnsi="Arial" w:cs="Arial"/>
                 <w:sz w:val="18"/>
@@ -4302,7 +4176,7 @@
               </w:rPr>
               <w:fldChar w:fldCharType="begin">
                 <w:ffData>
-                  <w:name w:val="perfilu"/>
+                  <w:name w:val="perfil_t"/>
                   <w:enabled/>
                   <w:calcOnExit w:val="0"/>
                   <w:checkBox>
@@ -4312,7 +4186,125 @@
                 </w:ffData>
               </w:fldChar>
             </w:r>
-            <w:bookmarkStart w:id="4" w:name="perfilu"/>
+            <w:bookmarkStart w:id="3" w:name="perfil_t"/>
+            <w:r>
+              <w:rPr>
+                <w:rFonts w:cs="Arial"/>
+                <w:sz w:val="18"/>
+                <w:szCs w:val="18"/>
+              </w:rPr>
+              <w:instrText xml:space="preserve"> FORMCHECKBOX </w:instrText>
+            </w:r>
+            <w:r>
+              <w:rPr>
+                <w:rFonts w:cs="Arial"/>
+                <w:sz w:val="18"/>
+                <w:szCs w:val="18"/>
+              </w:rPr>
+            </w:r>
+            <w:r>
+              <w:rPr>
+                <w:rFonts w:cs="Arial"/>
+                <w:sz w:val="18"/>
+                <w:szCs w:val="18"/>
+              </w:rPr>
+              <w:fldChar w:fldCharType="separate"/>
+            </w:r>
+            <w:r>
+              <w:rPr>
+                <w:rFonts w:cs="Arial"/>
+                <w:sz w:val="18"/>
+                <w:szCs w:val="18"/>
+              </w:rPr>
+              <w:fldChar w:fldCharType="end"/>
+            </w:r>
+            <w:bookmarkEnd w:id="3"/>
+            <w:r>
+              <w:rPr>
+                <w:rFonts w:ascii="Arial" w:hAnsi="Arial" w:cs="Arial"/>
+                <w:sz w:val="18"/>
+                <w:szCs w:val="18"/>
+              </w:rPr>
+              <w:t xml:space="preserve"> </w:t>
+            </w:r>
+            <w:r>
+              <w:rPr>
+                <w:rFonts w:ascii="Arial" w:hAnsi="Arial" w:cs="Arial"/>
+                <w:sz w:val="18"/>
+                <w:szCs w:val="18"/>
+              </w:rPr>
+              <w:t xml:space="preserve">Perfil </w:t>
+            </w:r>
+            <w:r>
+              <w:rPr>
+                <w:rFonts w:ascii="Arial" w:hAnsi="Arial" w:cs="Arial"/>
+                <w:sz w:val="18"/>
+                <w:szCs w:val="18"/>
+              </w:rPr>
+              <w:t>T</w:t>
+            </w:r>
+          </w:p>
+        </w:tc>
+        <w:tc>
+          <w:tcPr>
+            <w:tcW w:w="2978" w:type="dxa"/>
+            <w:tcBorders>
+              <w:bottom w:val="single" w:sz="4" w:space="0" w:color="000000"/>
+              <w:right w:val="single" w:sz="4" w:space="0" w:color="000000"/>
+            </w:tcBorders>
+          </w:tcPr>
+          <w:p>
+            <w:pPr>
+              <w:pStyle w:val="Rodap"/>
+              <w:tabs>
+                <w:tab w:val="clear" w:pos="4252"/>
+                <w:tab w:val="clear" w:pos="8504"/>
+              </w:tabs>
+              <w:snapToGrid w:val="0"/>
+              <w:spacing w:before="80"/>
+              <w:ind w:right="57"/>
+              <w:rPr>
+                <w:rFonts w:cs="Arial"/>
+                <w:sz w:val="18"/>
+                <w:szCs w:val="18"/>
+              </w:rPr>
+            </w:pPr>
+          </w:p>
+          <w:p>
+            <w:pPr>
+              <w:pStyle w:val="Rodap"/>
+              <w:tabs>
+                <w:tab w:val="clear" w:pos="4252"/>
+                <w:tab w:val="clear" w:pos="8504"/>
+              </w:tabs>
+              <w:snapToGrid w:val="0"/>
+              <w:spacing w:before="80"/>
+              <w:ind w:right="57"/>
+              <w:rPr>
+                <w:rFonts w:ascii="Arial" w:hAnsi="Arial" w:cs="Arial"/>
+                <w:sz w:val="18"/>
+                <w:szCs w:val="18"/>
+              </w:rPr>
+            </w:pPr>
+            <w:r>
+              <w:rPr>
+                <w:rFonts w:cs="Arial"/>
+                <w:sz w:val="18"/>
+                <w:szCs w:val="18"/>
+              </w:rPr>
+              <w:fldChar w:fldCharType="begin">
+                <w:ffData>
+                  <w:name w:val="perfil_u"/>
+                  <w:enabled/>
+                  <w:calcOnExit w:val="0"/>
+                  <w:checkBox>
+                    <w:sizeAuto/>
+                    <w:default w:val="0"/>
+                  </w:checkBox>
+                </w:ffData>
+              </w:fldChar>
+            </w:r>
+            <w:bookmarkStart w:id="4" w:name="perfil_u"/>
             <w:r>
               <w:rPr>
                 <w:rFonts w:cs="Arial"/>
@@ -4439,108 +4431,7 @@
               </w:rPr>
               <w:fldChar w:fldCharType="begin">
                 <w:ffData>
-                  <w:name w:val="perfilv"/>
-                  <w:enabled w:val="0"/>
-                  <w:calcOnExit w:val="0"/>
-                  <w:checkBox>
-                    <w:sizeAuto/>
-                    <w:default w:val="0"/>
-                  </w:checkBox>
-                </w:ffData>
-              </w:fldChar>
-            </w:r>
-            <w:bookmarkStart w:id="5" w:name="perfilv"/>
-            <w:r>
-              <w:rPr>
-                <w:rFonts w:cs="Arial"/>
-                <w:sz w:val="18"/>
-                <w:szCs w:val="18"/>
-              </w:rPr>
-              <w:instrText xml:space="preserve"> FORMCHECKBOX </w:instrText>
-            </w:r>
-            <w:r>
-              <w:rPr>
-                <w:rFonts w:cs="Arial"/>
-                <w:sz w:val="18"/>
-                <w:szCs w:val="18"/>
-              </w:rPr>
-            </w:r>
-            <w:r>
-              <w:rPr>
-                <w:rFonts w:cs="Arial"/>
-                <w:sz w:val="18"/>
-                <w:szCs w:val="18"/>
-              </w:rPr>
-              <w:fldChar w:fldCharType="separate"/>
-            </w:r>
-            <w:r>
-              <w:rPr>
-                <w:rFonts w:cs="Arial"/>
-                <w:sz w:val="18"/>
-                <w:szCs w:val="18"/>
-              </w:rPr>
-              <w:fldChar w:fldCharType="end"/>
-            </w:r>
-            <w:bookmarkEnd w:id="5"/>
-            <w:r>
-              <w:rPr>
-                <w:rFonts w:ascii="Arial" w:hAnsi="Arial" w:cs="Arial"/>
-                <w:sz w:val="18"/>
-                <w:szCs w:val="18"/>
-              </w:rPr>
-              <w:t xml:space="preserve"> Perfil V</w:t>
-            </w:r>
-          </w:p>
-        </w:tc>
-        <w:tc>
-          <w:tcPr>
-            <w:tcW w:w="2268" w:type="dxa"/>
-            <w:tcBorders>
-              <w:bottom w:val="single" w:sz="4" w:space="0" w:color="000000"/>
-            </w:tcBorders>
-          </w:tcPr>
-          <w:p>
-            <w:pPr>
-              <w:pStyle w:val="Rodap"/>
-              <w:tabs>
-                <w:tab w:val="clear" w:pos="4252"/>
-                <w:tab w:val="clear" w:pos="8504"/>
-              </w:tabs>
-              <w:snapToGrid w:val="0"/>
-              <w:spacing w:before="80"/>
-              <w:ind w:left="57" w:right="57"/>
-              <w:rPr>
-                <w:rFonts w:cs="Arial"/>
-                <w:sz w:val="18"/>
-                <w:szCs w:val="18"/>
-              </w:rPr>
-            </w:pPr>
-          </w:p>
-          <w:p>
-            <w:pPr>
-              <w:pStyle w:val="Rodap"/>
-              <w:tabs>
-                <w:tab w:val="clear" w:pos="4252"/>
-                <w:tab w:val="clear" w:pos="8504"/>
-              </w:tabs>
-              <w:snapToGrid w:val="0"/>
-              <w:spacing w:before="80"/>
-              <w:ind w:left="57" w:right="57"/>
-              <w:rPr>
-                <w:rFonts w:ascii="Arial" w:hAnsi="Arial" w:cs="Arial"/>
-                <w:sz w:val="18"/>
-                <w:szCs w:val="18"/>
-              </w:rPr>
-            </w:pPr>
-            <w:r>
-              <w:rPr>
-                <w:rFonts w:cs="Arial"/>
-                <w:sz w:val="18"/>
-                <w:szCs w:val="18"/>
-              </w:rPr>
-              <w:fldChar w:fldCharType="begin">
-                <w:ffData>
-                  <w:name w:val="perfilw"/>
+                  <w:name w:val="perfil_v"/>
                   <w:enabled/>
                   <w:calcOnExit w:val="0"/>
                   <w:checkBox>
@@ -4550,7 +4441,7 @@
                 </w:ffData>
               </w:fldChar>
             </w:r>
-            <w:bookmarkStart w:id="6" w:name="perfilw"/>
+            <w:bookmarkStart w:id="5" w:name="perfil_v"/>
             <w:r>
               <w:rPr>
                 <w:rFonts w:cs="Arial"/>
@@ -4572,39 +4463,22 @@
                 <w:sz w:val="18"/>
                 <w:szCs w:val="18"/>
               </w:rPr>
-              <w:fldChar w:fldCharType="separate"/>
-            </w:r>
-            <w:r>
-              <w:rPr>
-                <w:rFonts w:cs="Arial"/>
-                <w:sz w:val="18"/>
-                <w:szCs w:val="18"/>
-              </w:rPr>
               <w:fldChar w:fldCharType="end"/>
             </w:r>
-            <w:bookmarkEnd w:id="6"/>
-            <w:r>
-              <w:rPr>
-                <w:rFonts w:ascii="Arial" w:hAnsi="Arial" w:cs="Arial"/>
-                <w:sz w:val="18"/>
-                <w:szCs w:val="18"/>
-              </w:rPr>
-              <w:t xml:space="preserve"> </w:t>
-            </w:r>
-            <w:r>
-              <w:rPr>
-                <w:rFonts w:ascii="Arial" w:hAnsi="Arial" w:cs="Arial"/>
-                <w:sz w:val="18"/>
-                <w:szCs w:val="18"/>
-              </w:rPr>
-              <w:t>Perfil W</w:t>
-            </w:r>
-          </w:p>
-        </w:tc>
-        <w:tc>
-          <w:tcPr>
-            <w:tcW w:w="2409" w:type="dxa"/>
-            <w:gridSpan w:val="2"/>
+            <w:bookmarkEnd w:id="5"/>
+            <w:r>
+              <w:rPr>
+                <w:rFonts w:ascii="Arial" w:hAnsi="Arial" w:cs="Arial"/>
+                <w:sz w:val="18"/>
+                <w:szCs w:val="18"/>
+              </w:rPr>
+              <w:t xml:space="preserve"> Perfil V</w:t>
+            </w:r>
+          </w:p>
+        </w:tc>
+        <w:tc>
+          <w:tcPr>
+            <w:tcW w:w="2268" w:type="dxa"/>
             <w:tcBorders>
               <w:bottom w:val="single" w:sz="4" w:space="0" w:color="000000"/>
             </w:tcBorders>
@@ -4650,7 +4524,7 @@
               </w:rPr>
               <w:fldChar w:fldCharType="begin">
                 <w:ffData>
-                  <w:name w:val="perfily"/>
+                  <w:name w:val="perfil_w"/>
                   <w:enabled/>
                   <w:calcOnExit w:val="0"/>
                   <w:checkBox>
@@ -4660,7 +4534,7 @@
                 </w:ffData>
               </w:fldChar>
             </w:r>
-            <w:bookmarkStart w:id="7" w:name="perfily"/>
+            <w:bookmarkStart w:id="6" w:name="perfil_w"/>
             <w:r>
               <w:rPr>
                 <w:rFonts w:cs="Arial"/>
@@ -4692,7 +4566,7 @@
               </w:rPr>
               <w:fldChar w:fldCharType="end"/>
             </w:r>
-            <w:bookmarkEnd w:id="7"/>
+            <w:bookmarkEnd w:id="6"/>
             <w:r>
               <w:rPr>
                 <w:rFonts w:ascii="Arial" w:hAnsi="Arial" w:cs="Arial"/>
@@ -4707,16 +4581,16 @@
                 <w:sz w:val="18"/>
                 <w:szCs w:val="18"/>
               </w:rPr>
-              <w:t>Perfil Y</w:t>
-            </w:r>
-          </w:p>
-        </w:tc>
-        <w:tc>
-          <w:tcPr>
-            <w:tcW w:w="2978" w:type="dxa"/>
+              <w:t>Perfil W</w:t>
+            </w:r>
+          </w:p>
+        </w:tc>
+        <w:tc>
+          <w:tcPr>
+            <w:tcW w:w="2409" w:type="dxa"/>
+            <w:gridSpan w:val="2"/>
             <w:tcBorders>
               <w:bottom w:val="single" w:sz="4" w:space="0" w:color="000000"/>
-              <w:right w:val="single" w:sz="4" w:space="0" w:color="000000"/>
             </w:tcBorders>
           </w:tcPr>
           <w:p>
@@ -4728,7 +4602,7 @@
               </w:tabs>
               <w:snapToGrid w:val="0"/>
               <w:spacing w:before="80"/>
-              <w:ind w:right="57"/>
+              <w:ind w:left="57" w:right="57"/>
               <w:rPr>
                 <w:rFonts w:cs="Arial"/>
                 <w:sz w:val="18"/>
@@ -4745,7 +4619,7 @@
               </w:tabs>
               <w:snapToGrid w:val="0"/>
               <w:spacing w:before="80"/>
-              <w:ind w:right="57"/>
+              <w:ind w:left="57" w:right="57"/>
               <w:rPr>
                 <w:rFonts w:ascii="Arial" w:hAnsi="Arial" w:cs="Arial"/>
                 <w:sz w:val="18"/>
@@ -4760,7 +4634,7 @@
               </w:rPr>
               <w:fldChar w:fldCharType="begin">
                 <w:ffData>
-                  <w:name w:val="perfilz"/>
+                  <w:name w:val="perfil_y"/>
                   <w:enabled/>
                   <w:calcOnExit w:val="0"/>
                   <w:checkBox>
@@ -4770,7 +4644,117 @@
                 </w:ffData>
               </w:fldChar>
             </w:r>
-            <w:bookmarkStart w:id="8" w:name="perfilz"/>
+            <w:bookmarkStart w:id="7" w:name="perfil_y"/>
+            <w:r>
+              <w:rPr>
+                <w:rFonts w:cs="Arial"/>
+                <w:sz w:val="18"/>
+                <w:szCs w:val="18"/>
+              </w:rPr>
+              <w:instrText xml:space="preserve"> FORMCHECKBOX </w:instrText>
+            </w:r>
+            <w:r>
+              <w:rPr>
+                <w:rFonts w:cs="Arial"/>
+                <w:sz w:val="18"/>
+                <w:szCs w:val="18"/>
+              </w:rPr>
+            </w:r>
+            <w:r>
+              <w:rPr>
+                <w:rFonts w:cs="Arial"/>
+                <w:sz w:val="18"/>
+                <w:szCs w:val="18"/>
+              </w:rPr>
+              <w:fldChar w:fldCharType="separate"/>
+            </w:r>
+            <w:r>
+              <w:rPr>
+                <w:rFonts w:cs="Arial"/>
+                <w:sz w:val="18"/>
+                <w:szCs w:val="18"/>
+              </w:rPr>
+              <w:fldChar w:fldCharType="end"/>
+            </w:r>
+            <w:bookmarkEnd w:id="7"/>
+            <w:r>
+              <w:rPr>
+                <w:rFonts w:ascii="Arial" w:hAnsi="Arial" w:cs="Arial"/>
+                <w:sz w:val="18"/>
+                <w:szCs w:val="18"/>
+              </w:rPr>
+              <w:t xml:space="preserve"> </w:t>
+            </w:r>
+            <w:r>
+              <w:rPr>
+                <w:rFonts w:ascii="Arial" w:hAnsi="Arial" w:cs="Arial"/>
+                <w:sz w:val="18"/>
+                <w:szCs w:val="18"/>
+              </w:rPr>
+              <w:t>Perfil Y</w:t>
+            </w:r>
+          </w:p>
+        </w:tc>
+        <w:tc>
+          <w:tcPr>
+            <w:tcW w:w="2978" w:type="dxa"/>
+            <w:tcBorders>
+              <w:bottom w:val="single" w:sz="4" w:space="0" w:color="000000"/>
+              <w:right w:val="single" w:sz="4" w:space="0" w:color="000000"/>
+            </w:tcBorders>
+          </w:tcPr>
+          <w:p>
+            <w:pPr>
+              <w:pStyle w:val="Rodap"/>
+              <w:tabs>
+                <w:tab w:val="clear" w:pos="4252"/>
+                <w:tab w:val="clear" w:pos="8504"/>
+              </w:tabs>
+              <w:snapToGrid w:val="0"/>
+              <w:spacing w:before="80"/>
+              <w:ind w:right="57"/>
+              <w:rPr>
+                <w:rFonts w:cs="Arial"/>
+                <w:sz w:val="18"/>
+                <w:szCs w:val="18"/>
+              </w:rPr>
+            </w:pPr>
+          </w:p>
+          <w:p>
+            <w:pPr>
+              <w:pStyle w:val="Rodap"/>
+              <w:tabs>
+                <w:tab w:val="clear" w:pos="4252"/>
+                <w:tab w:val="clear" w:pos="8504"/>
+              </w:tabs>
+              <w:snapToGrid w:val="0"/>
+              <w:spacing w:before="80"/>
+              <w:ind w:right="57"/>
+              <w:rPr>
+                <w:rFonts w:ascii="Arial" w:hAnsi="Arial" w:cs="Arial"/>
+                <w:sz w:val="18"/>
+                <w:szCs w:val="18"/>
+              </w:rPr>
+            </w:pPr>
+            <w:r>
+              <w:rPr>
+                <w:rFonts w:cs="Arial"/>
+                <w:sz w:val="18"/>
+                <w:szCs w:val="18"/>
+              </w:rPr>
+              <w:fldChar w:fldCharType="begin">
+                <w:ffData>
+                  <w:name w:val="perfil_z"/>
+                  <w:enabled/>
+                  <w:calcOnExit w:val="0"/>
+                  <w:checkBox>
+                    <w:sizeAuto/>
+                    <w:default w:val="0"/>
+                  </w:checkBox>
+                </w:ffData>
+              </w:fldChar>
+            </w:r>
+            <w:bookmarkStart w:id="8" w:name="perfil_z"/>
             <w:r>
               <w:rPr>
                 <w:rFonts w:cs="Arial"/>
@@ -14204,16 +14188,14 @@
               <w:tab/>
               <w:t xml:space="preserve">Comentários e Observações a critério do </w:t>
             </w:r>
-            <w:proofErr w:type="spellStart"/>
             <w:r>
               <w:rPr>
                 <w:rFonts w:ascii="Arial" w:hAnsi="Arial"/>
                 <w:b/>
                 <w:sz w:val="28"/>
               </w:rPr>
-              <w:t>Orgão</w:t>
-            </w:r>
-            <w:proofErr w:type="spellEnd"/>
+              <w:t>Órgão</w:t>
+            </w:r>
             <w:r>
               <w:rPr>
                 <w:rFonts w:ascii="Arial" w:hAnsi="Arial"/>

</xml_diff>

<commit_message>
Ultimos ajustes antes da Banca 1
</commit_message>
<xml_diff>
--- a/public/ModeloLaudoPAFECF.docx
+++ b/public/ModeloLaudoPAFECF.docx
@@ -3989,6 +3989,14 @@
                 <w:sz w:val="18"/>
                 <w:szCs w:val="18"/>
               </w:rPr>
+              <w:fldChar w:fldCharType="separate"/>
+            </w:r>
+            <w:r>
+              <w:rPr>
+                <w:rFonts w:cs="Arial"/>
+                <w:sz w:val="18"/>
+                <w:szCs w:val="18"/>
+              </w:rPr>
               <w:fldChar w:fldCharType="end"/>
             </w:r>
             <w:bookmarkEnd w:id="1"/>
@@ -4456,6 +4464,14 @@
                 <w:sz w:val="18"/>
                 <w:szCs w:val="18"/>
               </w:rPr>
+            </w:r>
+            <w:r>
+              <w:rPr>
+                <w:rFonts w:cs="Arial"/>
+                <w:sz w:val="18"/>
+                <w:szCs w:val="18"/>
+              </w:rPr>
+              <w:fldChar w:fldCharType="separate"/>
             </w:r>
             <w:r>
               <w:rPr>
@@ -11996,10 +12012,8 @@
         <w:tblLook w:val="0000" w:firstRow="0" w:lastRow="0" w:firstColumn="0" w:lastColumn="0" w:noHBand="0" w:noVBand="0"/>
       </w:tblPr>
       <w:tblGrid>
-        <w:gridCol w:w="2446"/>
-        <w:gridCol w:w="2446"/>
-        <w:gridCol w:w="2446"/>
-        <w:gridCol w:w="2462"/>
+        <w:gridCol w:w="4892"/>
+        <w:gridCol w:w="4908"/>
       </w:tblGrid>
       <w:tr>
         <w:trPr>
@@ -12008,7 +12022,7 @@
         <w:tc>
           <w:tcPr>
             <w:tcW w:w="9800" w:type="dxa"/>
-            <w:gridSpan w:val="4"/>
+            <w:gridSpan w:val="2"/>
             <w:tcBorders>
               <w:top w:val="single" w:sz="4" w:space="0" w:color="000000"/>
               <w:left w:val="single" w:sz="4" w:space="0" w:color="000000"/>
@@ -12079,7 +12093,7 @@
         </w:trPr>
         <w:tc>
           <w:tcPr>
-            <w:tcW w:w="2446" w:type="dxa"/>
+            <w:tcW w:w="4892" w:type="dxa"/>
             <w:tcBorders>
               <w:left w:val="single" w:sz="4" w:space="0" w:color="000000"/>
             </w:tcBorders>
@@ -12105,22 +12119,16 @@
                 <w:rFonts w:ascii="Arial" w:hAnsi="Arial" w:cs="Arial"/>
                 <w:sz w:val="18"/>
               </w:rPr>
-              <w:t>8</w:t>
-            </w:r>
-            <w:r>
-              <w:rPr>
-                <w:rFonts w:ascii="Arial" w:hAnsi="Arial" w:cs="Arial"/>
-                <w:sz w:val="18"/>
-              </w:rPr>
-              <w:t>.1 Marca:</w:t>
-            </w:r>
-          </w:p>
-        </w:tc>
-        <w:tc>
-          <w:tcPr>
-            <w:tcW w:w="2446" w:type="dxa"/>
+              <w:t>8.1 Marca:</w:t>
+            </w:r>
+          </w:p>
+        </w:tc>
+        <w:tc>
+          <w:tcPr>
+            <w:tcW w:w="4908" w:type="dxa"/>
             <w:tcBorders>
               <w:left w:val="single" w:sz="4" w:space="0" w:color="000000"/>
+              <w:right w:val="single" w:sz="4" w:space="0" w:color="000000"/>
             </w:tcBorders>
             <w:shd w:val="clear" w:color="auto" w:fill="C0C0C0"/>
           </w:tcPr>
@@ -12144,93 +12152,7 @@
                 <w:rFonts w:ascii="Arial" w:hAnsi="Arial" w:cs="Arial"/>
                 <w:sz w:val="18"/>
               </w:rPr>
-              <w:t>8</w:t>
-            </w:r>
-            <w:r>
-              <w:rPr>
-                <w:rFonts w:ascii="Arial" w:hAnsi="Arial" w:cs="Arial"/>
-                <w:sz w:val="18"/>
-              </w:rPr>
-              <w:t>.2 Modelo</w:t>
-            </w:r>
-          </w:p>
-        </w:tc>
-        <w:tc>
-          <w:tcPr>
-            <w:tcW w:w="2446" w:type="dxa"/>
-            <w:tcBorders>
-              <w:left w:val="single" w:sz="4" w:space="0" w:color="000000"/>
-            </w:tcBorders>
-            <w:shd w:val="clear" w:color="auto" w:fill="C0C0C0"/>
-          </w:tcPr>
-          <w:p>
-            <w:pPr>
-              <w:pStyle w:val="Rodap"/>
-              <w:tabs>
-                <w:tab w:val="clear" w:pos="4252"/>
-                <w:tab w:val="clear" w:pos="8504"/>
-              </w:tabs>
-              <w:snapToGrid w:val="0"/>
-              <w:spacing w:before="60"/>
-              <w:ind w:left="57" w:right="57"/>
-              <w:rPr>
-                <w:rFonts w:ascii="Arial" w:hAnsi="Arial" w:cs="Arial"/>
-                <w:sz w:val="18"/>
-              </w:rPr>
-            </w:pPr>
-            <w:r>
-              <w:rPr>
-                <w:rFonts w:ascii="Arial" w:hAnsi="Arial" w:cs="Arial"/>
-                <w:sz w:val="18"/>
-              </w:rPr>
-              <w:t>8</w:t>
-            </w:r>
-            <w:r>
-              <w:rPr>
-                <w:rFonts w:ascii="Arial" w:hAnsi="Arial" w:cs="Arial"/>
-                <w:sz w:val="18"/>
-              </w:rPr>
-              <w:t>.3 Marca</w:t>
-            </w:r>
-          </w:p>
-        </w:tc>
-        <w:tc>
-          <w:tcPr>
-            <w:tcW w:w="2462" w:type="dxa"/>
-            <w:tcBorders>
-              <w:left w:val="single" w:sz="4" w:space="0" w:color="000000"/>
-              <w:right w:val="single" w:sz="4" w:space="0" w:color="000000"/>
-            </w:tcBorders>
-            <w:shd w:val="clear" w:color="auto" w:fill="C0C0C0"/>
-          </w:tcPr>
-          <w:p>
-            <w:pPr>
-              <w:pStyle w:val="Rodap"/>
-              <w:tabs>
-                <w:tab w:val="clear" w:pos="4252"/>
-                <w:tab w:val="clear" w:pos="8504"/>
-              </w:tabs>
-              <w:snapToGrid w:val="0"/>
-              <w:spacing w:before="60"/>
-              <w:ind w:left="57" w:right="57"/>
-              <w:rPr>
-                <w:rFonts w:ascii="Arial" w:hAnsi="Arial" w:cs="Arial"/>
-                <w:sz w:val="18"/>
-              </w:rPr>
-            </w:pPr>
-            <w:r>
-              <w:rPr>
-                <w:rFonts w:ascii="Arial" w:hAnsi="Arial" w:cs="Arial"/>
-                <w:sz w:val="18"/>
-              </w:rPr>
-              <w:t>8</w:t>
-            </w:r>
-            <w:r>
-              <w:rPr>
-                <w:rFonts w:ascii="Arial" w:hAnsi="Arial" w:cs="Arial"/>
-                <w:sz w:val="18"/>
-              </w:rPr>
-              <w:t>.4 Modelo</w:t>
+              <w:t>8.2 Modelo</w:t>
             </w:r>
           </w:p>
         </w:tc>
@@ -12241,60 +12163,10 @@
         </w:trPr>
         <w:tc>
           <w:tcPr>
-            <w:tcW w:w="2446" w:type="dxa"/>
+            <w:tcW w:w="4892" w:type="dxa"/>
             <w:tcBorders>
               <w:left w:val="single" w:sz="4" w:space="0" w:color="000000"/>
-            </w:tcBorders>
-          </w:tcPr>
-          <w:p>
-            <w:pPr>
-              <w:pStyle w:val="Rodap"/>
-              <w:tabs>
-                <w:tab w:val="clear" w:pos="4252"/>
-                <w:tab w:val="clear" w:pos="8504"/>
-              </w:tabs>
-              <w:snapToGrid w:val="0"/>
-              <w:spacing w:before="80"/>
-              <w:ind w:left="57" w:right="57"/>
-              <w:rPr>
-                <w:rFonts w:ascii="Arial" w:hAnsi="Arial" w:cs="Arial"/>
-                <w:b/>
-                <w:sz w:val="18"/>
-              </w:rPr>
-            </w:pPr>
-            <w:r>
-              <w:rPr>
-                <w:rFonts w:ascii="Arial" w:hAnsi="Arial" w:cs="Arial"/>
-                <w:b/>
-                <w:sz w:val="18"/>
-              </w:rPr>
-              <w:t>${</w:t>
-            </w:r>
-            <w:proofErr w:type="spellStart"/>
-            <w:r>
-              <w:rPr>
-                <w:rFonts w:ascii="Arial" w:hAnsi="Arial" w:cs="Arial"/>
-                <w:b/>
-                <w:sz w:val="18"/>
-              </w:rPr>
-              <w:t>txtEcfMarca</w:t>
-            </w:r>
-            <w:proofErr w:type="spellEnd"/>
-            <w:r>
-              <w:rPr>
-                <w:rFonts w:ascii="Arial" w:hAnsi="Arial" w:cs="Arial"/>
-                <w:b/>
-                <w:sz w:val="18"/>
-              </w:rPr>
-              <w:t>}</w:t>
-            </w:r>
-          </w:p>
-        </w:tc>
-        <w:tc>
-          <w:tcPr>
-            <w:tcW w:w="2446" w:type="dxa"/>
-            <w:tcBorders>
-              <w:left w:val="single" w:sz="4" w:space="0" w:color="000000"/>
+              <w:bottom w:val="single" w:sz="4" w:space="0" w:color="000000"/>
             </w:tcBorders>
           </w:tcPr>
           <w:p>
@@ -12308,14 +12180,14 @@
               <w:spacing w:before="80"/>
               <w:ind w:right="57"/>
               <w:rPr>
-                <w:rFonts w:ascii="Arial" w:hAnsi="Arial" w:cs="Arial"/>
-                <w:b/>
-              </w:rPr>
-            </w:pPr>
-            <w:r>
-              <w:rPr>
-                <w:rFonts w:ascii="Arial" w:hAnsi="Arial" w:cs="Arial"/>
-                <w:b/>
+                <w:b/>
+              </w:rPr>
+            </w:pPr>
+            <w:r>
+              <w:rPr>
+                <w:rFonts w:ascii="Arial" w:hAnsi="Arial" w:cs="Arial"/>
+                <w:b/>
+                <w:sz w:val="18"/>
               </w:rPr>
               <w:t>${</w:t>
             </w:r>
@@ -12324,14 +12196,16 @@
               <w:rPr>
                 <w:rFonts w:ascii="Arial" w:hAnsi="Arial" w:cs="Arial"/>
                 <w:b/>
-              </w:rPr>
-              <w:t>txtEcfModelo</w:t>
+                <w:sz w:val="18"/>
+              </w:rPr>
+              <w:t>txtEcfMarca</w:t>
             </w:r>
             <w:proofErr w:type="spellEnd"/>
             <w:r>
               <w:rPr>
                 <w:rFonts w:ascii="Arial" w:hAnsi="Arial" w:cs="Arial"/>
                 <w:b/>
+                <w:sz w:val="18"/>
               </w:rPr>
               <w:t>}</w:t>
             </w:r>
@@ -12339,133 +12213,7 @@
         </w:tc>
         <w:tc>
           <w:tcPr>
-            <w:tcW w:w="2446" w:type="dxa"/>
-            <w:tcBorders>
-              <w:left w:val="single" w:sz="4" w:space="0" w:color="000000"/>
-            </w:tcBorders>
-          </w:tcPr>
-          <w:p>
-            <w:pPr>
-              <w:pStyle w:val="Rodap"/>
-              <w:tabs>
-                <w:tab w:val="clear" w:pos="4252"/>
-                <w:tab w:val="clear" w:pos="8504"/>
-              </w:tabs>
-              <w:snapToGrid w:val="0"/>
-              <w:spacing w:before="80"/>
-              <w:ind w:left="57" w:right="57"/>
-              <w:rPr>
-                <w:rFonts w:ascii="Arial" w:hAnsi="Arial" w:cs="Arial"/>
-                <w:b/>
-              </w:rPr>
-            </w:pPr>
-          </w:p>
-        </w:tc>
-        <w:tc>
-          <w:tcPr>
-            <w:tcW w:w="2462" w:type="dxa"/>
-            <w:tcBorders>
-              <w:left w:val="single" w:sz="4" w:space="0" w:color="000000"/>
-              <w:right w:val="single" w:sz="4" w:space="0" w:color="000000"/>
-            </w:tcBorders>
-          </w:tcPr>
-          <w:p>
-            <w:pPr>
-              <w:pStyle w:val="Rodap"/>
-              <w:tabs>
-                <w:tab w:val="clear" w:pos="4252"/>
-                <w:tab w:val="clear" w:pos="8504"/>
-              </w:tabs>
-              <w:snapToGrid w:val="0"/>
-              <w:spacing w:before="80"/>
-              <w:ind w:left="57" w:right="57"/>
-              <w:rPr>
-                <w:rFonts w:ascii="Arial" w:hAnsi="Arial" w:cs="Arial"/>
-                <w:b/>
-              </w:rPr>
-            </w:pPr>
-          </w:p>
-        </w:tc>
-      </w:tr>
-      <w:tr>
-        <w:trPr>
-          <w:cantSplit/>
-        </w:trPr>
-        <w:tc>
-          <w:tcPr>
-            <w:tcW w:w="2446" w:type="dxa"/>
-            <w:tcBorders>
-              <w:left w:val="single" w:sz="4" w:space="0" w:color="000000"/>
-              <w:bottom w:val="single" w:sz="4" w:space="0" w:color="000000"/>
-            </w:tcBorders>
-          </w:tcPr>
-          <w:p>
-            <w:pPr>
-              <w:pStyle w:val="Rodap"/>
-              <w:tabs>
-                <w:tab w:val="clear" w:pos="4252"/>
-                <w:tab w:val="clear" w:pos="8504"/>
-              </w:tabs>
-              <w:snapToGrid w:val="0"/>
-              <w:spacing w:before="80"/>
-              <w:ind w:left="57" w:right="57"/>
-              <w:rPr>
-                <w:b/>
-              </w:rPr>
-            </w:pPr>
-          </w:p>
-        </w:tc>
-        <w:tc>
-          <w:tcPr>
-            <w:tcW w:w="2446" w:type="dxa"/>
-            <w:tcBorders>
-              <w:left w:val="single" w:sz="4" w:space="0" w:color="000000"/>
-              <w:bottom w:val="single" w:sz="4" w:space="0" w:color="000000"/>
-            </w:tcBorders>
-          </w:tcPr>
-          <w:p>
-            <w:pPr>
-              <w:pStyle w:val="Rodap"/>
-              <w:tabs>
-                <w:tab w:val="clear" w:pos="4252"/>
-                <w:tab w:val="clear" w:pos="8504"/>
-              </w:tabs>
-              <w:snapToGrid w:val="0"/>
-              <w:spacing w:before="80"/>
-              <w:ind w:right="57"/>
-              <w:rPr>
-                <w:b/>
-              </w:rPr>
-            </w:pPr>
-          </w:p>
-        </w:tc>
-        <w:tc>
-          <w:tcPr>
-            <w:tcW w:w="2446" w:type="dxa"/>
-            <w:tcBorders>
-              <w:left w:val="single" w:sz="4" w:space="0" w:color="000000"/>
-              <w:bottom w:val="single" w:sz="4" w:space="0" w:color="000000"/>
-            </w:tcBorders>
-          </w:tcPr>
-          <w:p>
-            <w:pPr>
-              <w:pStyle w:val="Rodap"/>
-              <w:tabs>
-                <w:tab w:val="clear" w:pos="4252"/>
-                <w:tab w:val="clear" w:pos="8504"/>
-              </w:tabs>
-              <w:snapToGrid w:val="0"/>
-              <w:spacing w:before="80"/>
-              <w:ind w:left="57" w:right="57"/>
-              <w:rPr>
-                <w:b/>
-              </w:rPr>
-            </w:pPr>
-          </w:p>
-        </w:tc>
-        <w:tc>
-          <w:tcPr>
-            <w:tcW w:w="2462" w:type="dxa"/>
+            <w:tcW w:w="4908" w:type="dxa"/>
             <w:tcBorders>
               <w:left w:val="single" w:sz="4" w:space="0" w:color="000000"/>
               <w:bottom w:val="single" w:sz="4" w:space="0" w:color="000000"/>
@@ -12486,6 +12234,29 @@
                 <w:b/>
               </w:rPr>
             </w:pPr>
+            <w:r>
+              <w:rPr>
+                <w:rFonts w:ascii="Arial" w:hAnsi="Arial" w:cs="Arial"/>
+                <w:b/>
+              </w:rPr>
+              <w:t>${</w:t>
+            </w:r>
+            <w:proofErr w:type="spellStart"/>
+            <w:r>
+              <w:rPr>
+                <w:rFonts w:ascii="Arial" w:hAnsi="Arial" w:cs="Arial"/>
+                <w:b/>
+              </w:rPr>
+              <w:t>txtEcfModelo</w:t>
+            </w:r>
+            <w:proofErr w:type="spellEnd"/>
+            <w:r>
+              <w:rPr>
+                <w:rFonts w:ascii="Arial" w:hAnsi="Arial" w:cs="Arial"/>
+                <w:b/>
+              </w:rPr>
+              <w:t>}</w:t>
+            </w:r>
           </w:p>
         </w:tc>
       </w:tr>
@@ -12507,10 +12278,8 @@
         <w:tblLook w:val="0000" w:firstRow="0" w:lastRow="0" w:firstColumn="0" w:lastColumn="0" w:noHBand="0" w:noVBand="0"/>
       </w:tblPr>
       <w:tblGrid>
-        <w:gridCol w:w="2446"/>
-        <w:gridCol w:w="2446"/>
-        <w:gridCol w:w="2446"/>
-        <w:gridCol w:w="2462"/>
+        <w:gridCol w:w="4892"/>
+        <w:gridCol w:w="4908"/>
       </w:tblGrid>
       <w:tr>
         <w:trPr>
@@ -12519,7 +12288,7 @@
         <w:tc>
           <w:tcPr>
             <w:tcW w:w="9800" w:type="dxa"/>
-            <w:gridSpan w:val="4"/>
+            <w:gridSpan w:val="2"/>
             <w:tcBorders>
               <w:top w:val="single" w:sz="4" w:space="0" w:color="000000"/>
               <w:left w:val="single" w:sz="4" w:space="0" w:color="000000"/>
@@ -12617,7 +12386,7 @@
         </w:trPr>
         <w:tc>
           <w:tcPr>
-            <w:tcW w:w="2446" w:type="dxa"/>
+            <w:tcW w:w="4892" w:type="dxa"/>
             <w:tcBorders>
               <w:left w:val="single" w:sz="4" w:space="0" w:color="auto"/>
               <w:bottom w:val="nil"/>
@@ -12646,29 +12415,37 @@
                 <w:sz w:val="18"/>
                 <w:szCs w:val="18"/>
               </w:rPr>
-              <w:t>9</w:t>
-            </w:r>
-            <w:r>
-              <w:rPr>
-                <w:rFonts w:ascii="Arial" w:hAnsi="Arial" w:cs="Arial"/>
-                <w:sz w:val="18"/>
-                <w:szCs w:val="18"/>
-              </w:rPr>
-              <w:t>.1</w:t>
-            </w:r>
-            <w:r>
-              <w:rPr>
-                <w:rFonts w:ascii="Arial" w:hAnsi="Arial" w:cs="Arial"/>
-                <w:sz w:val="18"/>
-                <w:szCs w:val="18"/>
-              </w:rPr>
-              <w:t xml:space="preserve"> Marca:</w:t>
-            </w:r>
-          </w:p>
-        </w:tc>
-        <w:tc>
-          <w:tcPr>
-            <w:tcW w:w="2446" w:type="dxa"/>
+              <w:t>9.1</w:t>
+            </w:r>
+            <w:r>
+              <w:rPr>
+                <w:rFonts w:ascii="Arial" w:hAnsi="Arial" w:cs="Arial"/>
+                <w:sz w:val="18"/>
+                <w:szCs w:val="18"/>
+              </w:rPr>
+              <w:t xml:space="preserve"> Marca</w:t>
+            </w:r>
+            <w:r>
+              <w:rPr>
+                <w:rFonts w:ascii="Arial" w:hAnsi="Arial" w:cs="Arial"/>
+                <w:sz w:val="18"/>
+                <w:szCs w:val="18"/>
+              </w:rPr>
+              <w:t>s</w:t>
+            </w:r>
+            <w:r>
+              <w:rPr>
+                <w:rFonts w:ascii="Arial" w:hAnsi="Arial" w:cs="Arial"/>
+                <w:sz w:val="18"/>
+                <w:szCs w:val="18"/>
+              </w:rPr>
+              <w:t>:</w:t>
+            </w:r>
+          </w:p>
+        </w:tc>
+        <w:tc>
+          <w:tcPr>
+            <w:tcW w:w="4908" w:type="dxa"/>
             <w:tcBorders>
               <w:left w:val="single" w:sz="4" w:space="0" w:color="auto"/>
               <w:bottom w:val="nil"/>
@@ -12689,6 +12466,7 @@
                 <w:rFonts w:ascii="Arial" w:hAnsi="Arial" w:cs="Arial"/>
                 <w:sz w:val="18"/>
                 <w:szCs w:val="18"/>
+                <w:u w:val="single"/>
               </w:rPr>
             </w:pPr>
             <w:r>
@@ -12707,107 +12485,13 @@
               </w:rPr>
               <w:t>.2 Modelo</w:t>
             </w:r>
-          </w:p>
-        </w:tc>
-        <w:tc>
-          <w:tcPr>
-            <w:tcW w:w="2446" w:type="dxa"/>
-            <w:tcBorders>
-              <w:left w:val="single" w:sz="4" w:space="0" w:color="auto"/>
-              <w:bottom w:val="nil"/>
-              <w:right w:val="single" w:sz="4" w:space="0" w:color="auto"/>
-            </w:tcBorders>
-            <w:shd w:val="clear" w:color="auto" w:fill="C0C0C0"/>
-          </w:tcPr>
-          <w:p>
-            <w:pPr>
-              <w:pStyle w:val="Rodap"/>
-              <w:tabs>
-                <w:tab w:val="clear" w:pos="4252"/>
-                <w:tab w:val="clear" w:pos="8504"/>
-              </w:tabs>
-              <w:spacing w:before="60"/>
-              <w:ind w:left="57" w:right="57"/>
-              <w:rPr>
-                <w:rFonts w:ascii="Arial" w:hAnsi="Arial" w:cs="Arial"/>
-                <w:sz w:val="18"/>
-                <w:szCs w:val="18"/>
-              </w:rPr>
-            </w:pPr>
-            <w:r>
-              <w:rPr>
-                <w:rFonts w:ascii="Arial" w:hAnsi="Arial" w:cs="Arial"/>
-                <w:sz w:val="18"/>
-                <w:szCs w:val="18"/>
-              </w:rPr>
-              <w:t>9</w:t>
-            </w:r>
-            <w:r>
-              <w:rPr>
-                <w:rFonts w:ascii="Arial" w:hAnsi="Arial" w:cs="Arial"/>
-                <w:sz w:val="18"/>
-                <w:szCs w:val="18"/>
-              </w:rPr>
-              <w:t>.3</w:t>
-            </w:r>
-            <w:r>
-              <w:rPr>
-                <w:rFonts w:ascii="Arial" w:hAnsi="Arial" w:cs="Arial"/>
-                <w:sz w:val="18"/>
-                <w:szCs w:val="18"/>
-              </w:rPr>
-              <w:t xml:space="preserve"> Marca</w:t>
-            </w:r>
-          </w:p>
-        </w:tc>
-        <w:tc>
-          <w:tcPr>
-            <w:tcW w:w="2462" w:type="dxa"/>
-            <w:tcBorders>
-              <w:left w:val="single" w:sz="4" w:space="0" w:color="auto"/>
-              <w:bottom w:val="nil"/>
-              <w:right w:val="single" w:sz="4" w:space="0" w:color="auto"/>
-            </w:tcBorders>
-            <w:shd w:val="clear" w:color="auto" w:fill="C0C0C0"/>
-          </w:tcPr>
-          <w:p>
-            <w:pPr>
-              <w:pStyle w:val="Rodap"/>
-              <w:tabs>
-                <w:tab w:val="clear" w:pos="4252"/>
-                <w:tab w:val="clear" w:pos="8504"/>
-              </w:tabs>
-              <w:spacing w:before="60"/>
-              <w:ind w:left="57" w:right="57"/>
-              <w:rPr>
-                <w:rFonts w:ascii="Arial" w:hAnsi="Arial" w:cs="Arial"/>
-                <w:sz w:val="18"/>
-                <w:szCs w:val="18"/>
-              </w:rPr>
-            </w:pPr>
-            <w:r>
-              <w:rPr>
-                <w:rFonts w:ascii="Arial" w:hAnsi="Arial" w:cs="Arial"/>
-                <w:sz w:val="18"/>
-                <w:szCs w:val="18"/>
-              </w:rPr>
-              <w:t>9</w:t>
-            </w:r>
-            <w:r>
-              <w:rPr>
-                <w:rFonts w:ascii="Arial" w:hAnsi="Arial" w:cs="Arial"/>
-                <w:sz w:val="18"/>
-                <w:szCs w:val="18"/>
-              </w:rPr>
-              <w:t>.4</w:t>
-            </w:r>
-            <w:r>
-              <w:rPr>
-                <w:rFonts w:ascii="Arial" w:hAnsi="Arial" w:cs="Arial"/>
-                <w:sz w:val="18"/>
-                <w:szCs w:val="18"/>
-              </w:rPr>
-              <w:t xml:space="preserve"> Modelo</w:t>
+            <w:r>
+              <w:rPr>
+                <w:rFonts w:ascii="Arial" w:hAnsi="Arial" w:cs="Arial"/>
+                <w:sz w:val="18"/>
+                <w:szCs w:val="18"/>
+              </w:rPr>
+              <w:t>s:</w:t>
             </w:r>
           </w:p>
         </w:tc>
@@ -12829,61 +12513,7 @@
         </w:trPr>
         <w:tc>
           <w:tcPr>
-            <w:tcW w:w="2446" w:type="dxa"/>
-            <w:tcBorders>
-              <w:top w:val="nil"/>
-              <w:left w:val="single" w:sz="4" w:space="0" w:color="auto"/>
-              <w:bottom w:val="single" w:sz="4" w:space="0" w:color="auto"/>
-              <w:right w:val="nil"/>
-            </w:tcBorders>
-          </w:tcPr>
-          <w:p>
-            <w:pPr>
-              <w:pStyle w:val="Rodap"/>
-              <w:tabs>
-                <w:tab w:val="clear" w:pos="4252"/>
-                <w:tab w:val="clear" w:pos="8504"/>
-              </w:tabs>
-              <w:snapToGrid w:val="0"/>
-              <w:spacing w:before="80"/>
-              <w:ind w:left="57" w:right="57"/>
-              <w:rPr>
-                <w:rFonts w:ascii="Arial" w:hAnsi="Arial" w:cs="Arial"/>
-                <w:b/>
-                <w:sz w:val="18"/>
-              </w:rPr>
-            </w:pPr>
-            <w:r>
-              <w:rPr>
-                <w:rFonts w:ascii="Arial" w:hAnsi="Arial" w:cs="Arial"/>
-                <w:b/>
-                <w:sz w:val="18"/>
-              </w:rPr>
-              <w:t>${</w:t>
-            </w:r>
-            <w:proofErr w:type="spellStart"/>
-            <w:r>
-              <w:rPr>
-                <w:rFonts w:ascii="Arial" w:hAnsi="Arial" w:cs="Arial"/>
-                <w:b/>
-                <w:sz w:val="18"/>
-              </w:rPr>
-              <w:t>txtRelacaoEcf</w:t>
-            </w:r>
-            <w:proofErr w:type="spellEnd"/>
-            <w:r>
-              <w:rPr>
-                <w:rFonts w:ascii="Arial" w:hAnsi="Arial" w:cs="Arial"/>
-                <w:b/>
-                <w:sz w:val="18"/>
-              </w:rPr>
-              <w:t>}</w:t>
-            </w:r>
-          </w:p>
-        </w:tc>
-        <w:tc>
-          <w:tcPr>
-            <w:tcW w:w="2446" w:type="dxa"/>
+            <w:tcW w:w="4892" w:type="dxa"/>
             <w:tcBorders>
               <w:top w:val="nil"/>
               <w:left w:val="single" w:sz="4" w:space="0" w:color="auto"/>
@@ -12897,11 +12527,10 @@
               <w:tabs>
                 <w:tab w:val="clear" w:pos="4252"/>
                 <w:tab w:val="clear" w:pos="8504"/>
-                <w:tab w:val="left" w:pos="464"/>
               </w:tabs>
               <w:snapToGrid w:val="0"/>
               <w:spacing w:before="80"/>
-              <w:ind w:right="57"/>
+              <w:ind w:left="57" w:right="57"/>
               <w:rPr>
                 <w:rFonts w:ascii="Arial" w:hAnsi="Arial" w:cs="Arial"/>
                 <w:b/>
@@ -12922,7 +12551,7 @@
                 <w:b/>
                 <w:sz w:val="18"/>
               </w:rPr>
-              <w:t>txtRelacaoEcf</w:t>
+              <w:t>txtRelacaoMarcas</w:t>
             </w:r>
             <w:proofErr w:type="spellEnd"/>
             <w:r>
@@ -12937,7 +12566,7 @@
         </w:tc>
         <w:tc>
           <w:tcPr>
-            <w:tcW w:w="2446" w:type="dxa"/>
+            <w:tcW w:w="4908" w:type="dxa"/>
             <w:tcBorders>
               <w:top w:val="nil"/>
               <w:left w:val="single" w:sz="4" w:space="0" w:color="auto"/>
@@ -12959,6 +12588,7 @@
                 <w:b/>
                 <w:sz w:val="18"/>
                 <w:szCs w:val="18"/>
+                <w:u w:val="single"/>
               </w:rPr>
             </w:pPr>
             <w:r>
@@ -12969,70 +12599,14 @@
               </w:rPr>
               <w:t>${</w:t>
             </w:r>
-            <w:proofErr w:type="spellStart"/>
-            <w:r>
-              <w:rPr>
-                <w:rFonts w:ascii="Arial" w:hAnsi="Arial" w:cs="Arial"/>
-                <w:b/>
-                <w:sz w:val="18"/>
-              </w:rPr>
-              <w:t>txtRelacaoEcf</w:t>
-            </w:r>
-            <w:proofErr w:type="spellEnd"/>
-            <w:r>
-              <w:rPr>
-                <w:rFonts w:ascii="Arial" w:hAnsi="Arial" w:cs="Arial"/>
-                <w:b/>
-                <w:sz w:val="18"/>
-              </w:rPr>
-              <w:t>}</w:t>
-            </w:r>
-          </w:p>
-        </w:tc>
-        <w:tc>
-          <w:tcPr>
-            <w:tcW w:w="2462" w:type="dxa"/>
-            <w:tcBorders>
-              <w:top w:val="nil"/>
-              <w:left w:val="single" w:sz="4" w:space="0" w:color="auto"/>
-              <w:bottom w:val="single" w:sz="4" w:space="0" w:color="auto"/>
-              <w:right w:val="single" w:sz="4" w:space="0" w:color="auto"/>
-            </w:tcBorders>
-          </w:tcPr>
-          <w:p>
-            <w:pPr>
-              <w:pStyle w:val="Rodap"/>
-              <w:tabs>
-                <w:tab w:val="clear" w:pos="4252"/>
-                <w:tab w:val="clear" w:pos="8504"/>
-              </w:tabs>
-              <w:spacing w:before="80"/>
-              <w:ind w:left="57" w:right="57"/>
-              <w:rPr>
-                <w:rFonts w:ascii="Arial" w:hAnsi="Arial" w:cs="Arial"/>
-                <w:b/>
-                <w:sz w:val="18"/>
-                <w:szCs w:val="18"/>
-              </w:rPr>
-            </w:pPr>
-            <w:r>
-              <w:rPr>
-                <w:rFonts w:ascii="Arial" w:hAnsi="Arial" w:cs="Arial"/>
-                <w:b/>
-                <w:sz w:val="18"/>
-              </w:rPr>
-              <w:t>${</w:t>
-            </w:r>
-            <w:proofErr w:type="spellStart"/>
-            <w:r>
-              <w:rPr>
-                <w:rFonts w:ascii="Arial" w:hAnsi="Arial" w:cs="Arial"/>
-                <w:b/>
-                <w:sz w:val="18"/>
-              </w:rPr>
-              <w:t>txtRelacaoEcf</w:t>
-            </w:r>
-            <w:proofErr w:type="spellEnd"/>
+            <w:r>
+              <w:rPr>
+                <w:rFonts w:ascii="Arial" w:hAnsi="Arial" w:cs="Arial"/>
+                <w:b/>
+                <w:sz w:val="18"/>
+              </w:rPr>
+              <w:t>txtRelacaoModelos</w:t>
+            </w:r>
             <w:r>
               <w:rPr>
                 <w:rFonts w:ascii="Arial" w:hAnsi="Arial" w:cs="Arial"/>
@@ -14439,7 +14013,14 @@
                 <w:rFonts w:ascii="Arial" w:hAnsi="Arial"/>
                 <w:b/>
               </w:rPr>
-              <w:t xml:space="preserve">Londrina,  </w:t>
+              <w:t>Londrina,</w:t>
+            </w:r>
+            <w:r>
+              <w:rPr>
+                <w:rFonts w:ascii="Arial" w:hAnsi="Arial"/>
+                <w:b/>
+              </w:rPr>
+              <w:t xml:space="preserve"> </w:t>
             </w:r>
             <w:r>
               <w:rPr>

</xml_diff>